<commit_message>
Commit: Ultimas alterações antes do ajuste no meu pc 'ssd'
</commit_message>
<xml_diff>
--- a/Atividades/Mes de Setembro/levantamento historico de aprendizagem em programação/RSL/Protocolo/Protocolo - Criacao de jogos_aprendizagem em programacao_gui.docx
+++ b/Atividades/Mes de Setembro/levantamento historico de aprendizagem em programação/RSL/Protocolo/Protocolo - Criacao de jogos_aprendizagem em programacao_gui.docx
@@ -1016,21 +1016,7 @@
             <w:rPr>
               <w:rFonts w:ascii="Arial" w:eastAsia="Arial" w:hAnsi="Arial" w:cs="Arial"/>
             </w:rPr>
-            <w:t xml:space="preserve">ser utilizados como </w:t>
-          </w:r>
-          <w:proofErr w:type="gramStart"/>
-          <w:r>
-            <w:rPr>
-              <w:rFonts w:ascii="Arial" w:eastAsia="Arial" w:hAnsi="Arial" w:cs="Arial"/>
-            </w:rPr>
-            <w:t>uma ferramentas</w:t>
-          </w:r>
-          <w:proofErr w:type="gramEnd"/>
-          <w:r>
-            <w:rPr>
-              <w:rFonts w:ascii="Arial" w:eastAsia="Arial" w:hAnsi="Arial" w:cs="Arial"/>
-            </w:rPr>
-            <w:t xml:space="preserve"> </w:t>
+            <w:t xml:space="preserve">ser utilizados como uma ferramentas </w:t>
           </w:r>
           <w:r>
             <w:rPr>
@@ -1271,7 +1257,6 @@
             </w:rPr>
             <w:t xml:space="preserve">Presença de mecanismos de busca através de palavras-chaves que suportem a </w:t>
           </w:r>
-          <w:proofErr w:type="spellStart"/>
           <w:r>
             <w:rPr>
               <w:rFonts w:ascii="Arial" w:eastAsia="Arial" w:hAnsi="Arial" w:cs="Arial"/>
@@ -1280,7 +1265,6 @@
             </w:rPr>
             <w:t>String</w:t>
           </w:r>
-          <w:proofErr w:type="spellEnd"/>
           <w:r>
             <w:rPr>
               <w:rFonts w:ascii="Arial" w:eastAsia="Arial" w:hAnsi="Arial" w:cs="Arial"/>
@@ -2071,7 +2055,13 @@
             <w:rPr>
               <w:rFonts w:ascii="Arial" w:eastAsia="Arial" w:hAnsi="Arial" w:cs="Arial"/>
             </w:rPr>
-            <w:t>Aprendizagem em programação através da criação de jogos digitais.</w:t>
+            <w:t>Formas que os jogos utilizam para promover a aprendizagem em programação</w:t>
+          </w:r>
+          <w:r>
+            <w:rPr>
+              <w:rFonts w:ascii="Arial" w:eastAsia="Arial" w:hAnsi="Arial" w:cs="Arial"/>
+            </w:rPr>
+            <w:t>.</w:t>
           </w:r>
         </w:p>
       </w:sdtContent>
@@ -2095,21 +2085,17 @@
             <w:rPr>
               <w:rFonts w:ascii="Arial" w:eastAsia="Arial" w:hAnsi="Arial" w:cs="Arial"/>
             </w:rPr>
-            <w:t xml:space="preserve">CI4: Formas que os jogos utilizam para promover </w:t>
-          </w:r>
-          <w:r>
-            <w:rPr>
-              <w:rFonts w:ascii="Arial" w:eastAsia="Arial" w:hAnsi="Arial" w:cs="Arial"/>
-            </w:rPr>
-            <w:t>a aprendizagem em programação</w:t>
-          </w:r>
-          <w:r>
-            <w:rPr>
-              <w:rFonts w:ascii="Arial" w:eastAsia="Arial" w:hAnsi="Arial" w:cs="Arial"/>
-            </w:rPr>
-            <w:t>.</w:t>
-          </w:r>
-        </w:p>
+            <w:t>CI4:.</w:t>
+          </w:r>
+          <w:r>
+            <w:rPr>
+              <w:rFonts w:ascii="Arial" w:eastAsia="Arial" w:hAnsi="Arial" w:cs="Arial"/>
+            </w:rPr>
+            <w:t>Artigos completos</w:t>
+          </w:r>
+        </w:p>
+        <w:bookmarkStart w:id="2" w:name="_GoBack" w:displacedByCustomXml="next"/>
+        <w:bookmarkEnd w:id="2" w:displacedByCustomXml="next"/>
       </w:sdtContent>
     </w:sdt>
     <w:sdt>
@@ -2138,8 +2124,6 @@
       </w:sdtPr>
       <w:sdtEndPr/>
       <w:sdtContent>
-        <w:bookmarkStart w:id="2" w:name="_GoBack" w:displacedByCustomXml="prev"/>
-        <w:bookmarkEnd w:id="2" w:displacedByCustomXml="prev"/>
         <w:p>
           <w:pPr>
             <w:spacing w:before="0" w:after="0"/>
@@ -2159,141 +2143,50 @@
         </w:p>
       </w:sdtContent>
     </w:sdt>
-    <w:sdt>
-      <w:sdtPr>
-        <w:tag w:val="goog_rdk_62"/>
-        <w:id w:val="-270096626"/>
-      </w:sdtPr>
-      <w:sdtEndPr/>
-      <w:sdtContent>
-        <w:p>
-          <w:pPr>
-            <w:spacing w:before="0" w:after="0"/>
-            <w:ind w:left="720" w:firstLine="0"/>
-            <w:rPr>
-              <w:rFonts w:ascii="Arial" w:eastAsia="Arial" w:hAnsi="Arial" w:cs="Arial"/>
-              <w:color w:val="000000"/>
-            </w:rPr>
-          </w:pPr>
-        </w:p>
-      </w:sdtContent>
-    </w:sdt>
-    <w:sdt>
-      <w:sdtPr>
-        <w:tag w:val="goog_rdk_63"/>
-        <w:id w:val="560677580"/>
-      </w:sdtPr>
-      <w:sdtEndPr/>
-      <w:sdtContent>
-        <w:p>
-          <w:pPr>
-            <w:spacing w:before="0" w:after="0"/>
-            <w:ind w:left="720" w:firstLine="0"/>
-            <w:rPr>
-              <w:rFonts w:ascii="Arial" w:eastAsia="Arial" w:hAnsi="Arial" w:cs="Arial"/>
-              <w:color w:val="000000"/>
-            </w:rPr>
-          </w:pPr>
-          <w:r>
-            <w:rPr>
-              <w:rFonts w:ascii="Arial" w:eastAsia="Arial" w:hAnsi="Arial" w:cs="Arial"/>
-              <w:color w:val="000000"/>
-            </w:rPr>
-            <w:t>CE1:</w:t>
-          </w:r>
-          <w:r>
-            <w:rPr>
-              <w:rFonts w:ascii="Arial" w:eastAsia="Arial" w:hAnsi="Arial" w:cs="Arial"/>
-              <w:color w:val="00000A"/>
-            </w:rPr>
-            <w:t xml:space="preserve"> </w:t>
-          </w:r>
-          <w:r>
-            <w:rPr>
-              <w:rFonts w:ascii="Arial" w:eastAsia="Arial" w:hAnsi="Arial" w:cs="Arial"/>
-              <w:color w:val="000000"/>
-            </w:rPr>
-            <w:t>O que não atende aos critérios de inclusão do CI1.</w:t>
-          </w:r>
-        </w:p>
-      </w:sdtContent>
-    </w:sdt>
-    <w:sdt>
-      <w:sdtPr>
-        <w:tag w:val="goog_rdk_64"/>
-        <w:id w:val="-555472804"/>
-      </w:sdtPr>
-      <w:sdtEndPr/>
-      <w:sdtContent>
-        <w:p>
-          <w:pPr>
-            <w:spacing w:before="0" w:after="0"/>
-            <w:ind w:left="720" w:firstLine="0"/>
-            <w:rPr>
-              <w:rFonts w:ascii="Arial" w:eastAsia="Arial" w:hAnsi="Arial" w:cs="Arial"/>
-              <w:color w:val="000000"/>
-            </w:rPr>
-          </w:pPr>
-          <w:r>
-            <w:rPr>
-              <w:rFonts w:ascii="Arial" w:eastAsia="Arial" w:hAnsi="Arial" w:cs="Arial"/>
-              <w:color w:val="000000"/>
-            </w:rPr>
-            <w:t>CE2: O que não atende aos critérios de inclusão do CI2.</w:t>
-          </w:r>
-        </w:p>
-      </w:sdtContent>
-    </w:sdt>
-    <w:sdt>
-      <w:sdtPr>
-        <w:tag w:val="goog_rdk_65"/>
-        <w:id w:val="-1400893357"/>
-      </w:sdtPr>
-      <w:sdtEndPr/>
-      <w:sdtContent>
-        <w:p>
-          <w:pPr>
-            <w:spacing w:before="0" w:after="0"/>
-            <w:ind w:left="720" w:firstLine="0"/>
-            <w:rPr>
-              <w:rFonts w:ascii="Arial" w:eastAsia="Arial" w:hAnsi="Arial" w:cs="Arial"/>
-              <w:color w:val="000000"/>
-            </w:rPr>
-          </w:pPr>
-          <w:r>
-            <w:rPr>
-              <w:rFonts w:ascii="Arial" w:eastAsia="Arial" w:hAnsi="Arial" w:cs="Arial"/>
-              <w:color w:val="000000"/>
-            </w:rPr>
-            <w:t>CE3: O que não atende aos critérios de inclusão do CI3.</w:t>
-          </w:r>
-        </w:p>
-      </w:sdtContent>
-    </w:sdt>
-    <w:sdt>
-      <w:sdtPr>
-        <w:tag w:val="goog_rdk_66"/>
-        <w:id w:val="-1791664306"/>
-      </w:sdtPr>
-      <w:sdtEndPr/>
-      <w:sdtContent>
-        <w:p>
-          <w:pPr>
-            <w:spacing w:before="0" w:after="0"/>
-            <w:ind w:left="720" w:firstLine="0"/>
-            <w:rPr>
-              <w:rFonts w:ascii="Arial" w:eastAsia="Arial" w:hAnsi="Arial" w:cs="Arial"/>
-            </w:rPr>
-          </w:pPr>
-          <w:r>
-            <w:rPr>
-              <w:rFonts w:ascii="Arial" w:eastAsia="Arial" w:hAnsi="Arial" w:cs="Arial"/>
-            </w:rPr>
-            <w:t>CE4: O que não atende aos critérios de inclusão do CI4.</w:t>
-          </w:r>
-        </w:p>
-      </w:sdtContent>
-    </w:sdt>
+    <w:p>
+      <w:pPr>
+        <w:tabs>
+          <w:tab w:val="left" w:pos="2640"/>
+        </w:tabs>
+        <w:spacing w:before="0" w:after="0"/>
+        <w:ind w:left="720" w:firstLine="0"/>
+      </w:pPr>
+      <w:r>
+        <w:tab/>
+      </w:r>
+    </w:p>
+    <w:p>
+      <w:pPr>
+        <w:tabs>
+          <w:tab w:val="left" w:pos="2640"/>
+        </w:tabs>
+        <w:spacing w:before="0" w:after="0"/>
+        <w:ind w:left="720" w:firstLine="0"/>
+        <w:rPr>
+          <w:rFonts w:ascii="Arial" w:eastAsia="Arial" w:hAnsi="Arial" w:cs="Arial"/>
+          <w:color w:val="000000"/>
+        </w:rPr>
+      </w:pPr>
+      <w:sdt>
+        <w:sdtPr>
+          <w:tag w:val="goog_rdk_62"/>
+          <w:id w:val="-270096626"/>
+        </w:sdtPr>
+        <w:sdtEndPr>
+          <w:rPr>
+            <w:rFonts w:ascii="Arial" w:hAnsi="Arial" w:cs="Arial"/>
+          </w:rPr>
+        </w:sdtEndPr>
+        <w:sdtContent>
+          <w:r>
+            <w:rPr>
+              <w:rFonts w:ascii="Arial" w:hAnsi="Arial" w:cs="Arial"/>
+            </w:rPr>
+            <w:t>CE1: Artigos que não tratem da utilização no processo de aprendizagem em programação</w:t>
+          </w:r>
+        </w:sdtContent>
+      </w:sdt>
+    </w:p>
     <w:sdt>
       <w:sdtPr>
         <w:tag w:val="goog_rdk_67"/>
@@ -2313,19 +2206,25 @@
             <w:rPr>
               <w:rFonts w:ascii="Arial" w:eastAsia="Arial" w:hAnsi="Arial" w:cs="Arial"/>
             </w:rPr>
-            <w:t xml:space="preserve">CE5: Publicações que estejam em idiomas diferentes do </w:t>
-          </w:r>
-          <w:r>
-            <w:rPr>
-              <w:rFonts w:ascii="Arial" w:eastAsia="Arial" w:hAnsi="Arial" w:cs="Arial"/>
-            </w:rPr>
-            <w:t>inglês</w:t>
-          </w:r>
-          <w:r>
-            <w:rPr>
-              <w:rFonts w:ascii="Arial" w:eastAsia="Arial" w:hAnsi="Arial" w:cs="Arial"/>
-            </w:rPr>
-            <w:t>.</w:t>
+            <w:t>CE</w:t>
+          </w:r>
+          <w:r>
+            <w:rPr>
+              <w:rFonts w:ascii="Arial" w:eastAsia="Arial" w:hAnsi="Arial" w:cs="Arial"/>
+            </w:rPr>
+            <w:t>2</w:t>
+          </w:r>
+          <w:r>
+            <w:rPr>
+              <w:rFonts w:ascii="Arial" w:eastAsia="Arial" w:hAnsi="Arial" w:cs="Arial"/>
+            </w:rPr>
+            <w:t xml:space="preserve">: </w:t>
+          </w:r>
+          <w:r>
+            <w:rPr>
+              <w:rFonts w:ascii="Arial" w:eastAsia="Arial" w:hAnsi="Arial" w:cs="Arial"/>
+            </w:rPr>
+            <w:t>Artigos no formato de revisão sistemática</w:t>
           </w:r>
         </w:p>
       </w:sdtContent>
@@ -2350,55 +2249,97 @@
             <w:rPr>
               <w:rFonts w:ascii="Arial" w:eastAsia="Arial" w:hAnsi="Arial" w:cs="Arial"/>
             </w:rPr>
-            <w:t>CE6:</w:t>
-          </w:r>
-          <w:r>
-            <w:rPr>
-              <w:rFonts w:ascii="Arial" w:eastAsia="Arial" w:hAnsi="Arial" w:cs="Arial"/>
-              <w:color w:val="000000"/>
-            </w:rPr>
-            <w:t xml:space="preserve"> Publicações científicas que não estejam disponíveis na base eletrônica.</w:t>
-          </w:r>
-        </w:p>
-      </w:sdtContent>
-    </w:sdt>
-    <w:sdt>
-      <w:sdtPr>
+            <w:t>CE</w:t>
+          </w:r>
+          <w:r>
+            <w:rPr>
+              <w:rFonts w:ascii="Arial" w:eastAsia="Arial" w:hAnsi="Arial" w:cs="Arial"/>
+            </w:rPr>
+            <w:t>3</w:t>
+          </w:r>
+          <w:r>
+            <w:rPr>
+              <w:rFonts w:ascii="Arial" w:eastAsia="Arial" w:hAnsi="Arial" w:cs="Arial"/>
+            </w:rPr>
+            <w:t>:</w:t>
+          </w:r>
+          <w:r>
+            <w:rPr>
+              <w:rFonts w:ascii="Arial" w:eastAsia="Arial" w:hAnsi="Arial" w:cs="Arial"/>
+              <w:color w:val="000000"/>
+            </w:rPr>
+            <w:t xml:space="preserve"> </w:t>
+          </w:r>
+          <w:r>
+            <w:rPr>
+              <w:rFonts w:ascii="Arial" w:eastAsia="Arial" w:hAnsi="Arial" w:cs="Arial"/>
+              <w:color w:val="000000"/>
+            </w:rPr>
+            <w:t>Artigos duplicados, a versão mais antiga é desconsiderada.</w:t>
+          </w:r>
+        </w:p>
+      </w:sdtContent>
+    </w:sdt>
+    <w:sdt>
+      <w:sdtPr>
+        <w:rPr>
+          <w:rFonts w:ascii="Arial" w:hAnsi="Arial" w:cs="Arial"/>
+        </w:rPr>
         <w:tag w:val="goog_rdk_70"/>
         <w:id w:val="776301611"/>
       </w:sdtPr>
-      <w:sdtEndPr/>
-      <w:sdtContent>
-        <w:p>
-          <w:pPr>
-            <w:spacing w:before="0" w:after="0"/>
-            <w:ind w:left="720" w:firstLine="0"/>
-            <w:rPr>
-              <w:rFonts w:ascii="Arial" w:eastAsia="Arial" w:hAnsi="Arial" w:cs="Arial"/>
-              <w:color w:val="000000"/>
-            </w:rPr>
-          </w:pPr>
-          <w:r>
-            <w:t>CE7:</w:t>
-          </w:r>
-          <w:r>
-            <w:rPr>
-              <w:rFonts w:ascii="Arial" w:eastAsia="Arial" w:hAnsi="Arial" w:cs="Arial"/>
-              <w:color w:val="000000"/>
-            </w:rPr>
-            <w:t>Revisões sistemáticas da literatura</w:t>
-          </w:r>
-        </w:p>
-        <w:p>
-          <w:pPr>
-            <w:spacing w:before="0" w:after="0"/>
-            <w:ind w:left="720" w:firstLine="0"/>
-            <w:rPr>
-              <w:rFonts w:ascii="Arial" w:eastAsia="Arial" w:hAnsi="Arial" w:cs="Arial"/>
-              <w:color w:val="000000"/>
-            </w:rPr>
-          </w:pPr>
-        </w:p>
+      <w:sdtEndPr>
+        <w:rPr>
+          <w:rFonts w:ascii="Times New Roman" w:hAnsi="Times New Roman" w:cs="Times New Roman"/>
+        </w:rPr>
+      </w:sdtEndPr>
+      <w:sdtContent>
+        <w:sdt>
+          <w:sdtPr>
+            <w:rPr>
+              <w:rFonts w:ascii="Arial" w:hAnsi="Arial" w:cs="Arial"/>
+            </w:rPr>
+            <w:tag w:val="goog_rdk_70"/>
+            <w:id w:val="208309904"/>
+          </w:sdtPr>
+          <w:sdtEndPr>
+            <w:rPr>
+              <w:rFonts w:ascii="Times New Roman" w:hAnsi="Times New Roman" w:cs="Times New Roman"/>
+            </w:rPr>
+          </w:sdtEndPr>
+          <w:sdtContent>
+            <w:p>
+              <w:pPr>
+                <w:spacing w:before="0" w:after="0"/>
+                <w:ind w:left="720" w:firstLine="0"/>
+              </w:pPr>
+              <w:r>
+                <w:rPr>
+                  <w:rFonts w:ascii="Arial" w:hAnsi="Arial" w:cs="Arial"/>
+                </w:rPr>
+                <w:t>CE</w:t>
+              </w:r>
+              <w:r>
+                <w:rPr>
+                  <w:rFonts w:ascii="Arial" w:hAnsi="Arial" w:cs="Arial"/>
+                </w:rPr>
+                <w:t>4</w:t>
+              </w:r>
+              <w:r>
+                <w:rPr>
+                  <w:rFonts w:ascii="Arial" w:hAnsi="Arial" w:cs="Arial"/>
+                </w:rPr>
+                <w:t xml:space="preserve">: </w:t>
+              </w:r>
+              <w:r>
+                <w:rPr>
+                  <w:rFonts w:ascii="Arial" w:eastAsia="Arial" w:hAnsi="Arial" w:cs="Arial"/>
+                </w:rPr>
+                <w:t>Publicações que estejam em idiomas diferentes do inglês.</w:t>
+              </w:r>
+            </w:p>
+          </w:sdtContent>
+        </w:sdt>
       </w:sdtContent>
     </w:sdt>
     <w:sdt>
@@ -2487,23 +2428,13 @@
             </w:rPr>
             <w:t xml:space="preserve">É executada a busca nas fontes selecionadas utilizando a </w:t>
           </w:r>
-          <w:proofErr w:type="spellStart"/>
           <w:r>
             <w:rPr>
               <w:rFonts w:ascii="Arial" w:eastAsia="Arial" w:hAnsi="Arial" w:cs="Arial"/>
               <w:i/>
               <w:color w:val="00000A"/>
             </w:rPr>
-            <w:t>string</w:t>
-          </w:r>
-          <w:proofErr w:type="spellEnd"/>
-          <w:r>
-            <w:rPr>
-              <w:rFonts w:ascii="Arial" w:eastAsia="Arial" w:hAnsi="Arial" w:cs="Arial"/>
-              <w:i/>
-              <w:color w:val="00000A"/>
-            </w:rPr>
-            <w:t xml:space="preserve"> </w:t>
+            <w:t xml:space="preserve">string </w:t>
           </w:r>
           <w:r>
             <w:rPr>
@@ -3116,23 +3047,7 @@
               <w:rFonts w:ascii="Arial" w:eastAsia="Arial" w:hAnsi="Arial" w:cs="Arial"/>
               <w:color w:val="000000"/>
             </w:rPr>
-            <w:t xml:space="preserve">Tipo de trabalho: artigo, revisão, </w:t>
-          </w:r>
-          <w:proofErr w:type="spellStart"/>
-          <w:r>
-            <w:rPr>
-              <w:rFonts w:ascii="Arial" w:eastAsia="Arial" w:hAnsi="Arial" w:cs="Arial"/>
-              <w:color w:val="000000"/>
-            </w:rPr>
-            <w:t>paper</w:t>
-          </w:r>
-          <w:proofErr w:type="spellEnd"/>
-          <w:r>
-            <w:rPr>
-              <w:rFonts w:ascii="Arial" w:eastAsia="Arial" w:hAnsi="Arial" w:cs="Arial"/>
-              <w:color w:val="000000"/>
-            </w:rPr>
-            <w:t xml:space="preserve"> de conferência e outros.</w:t>
+            <w:t>Tipo de trabalho: artigo, revisão, paper de conferência e outros.</w:t>
           </w:r>
         </w:p>
       </w:sdtContent>
@@ -3308,23 +3223,13 @@
               <w:color w:val="000000"/>
             </w:rPr>
           </w:pPr>
-          <w:proofErr w:type="spellStart"/>
           <w:r>
             <w:rPr>
               <w:rFonts w:ascii="Arial" w:eastAsia="Arial" w:hAnsi="Arial" w:cs="Arial"/>
               <w:b/>
               <w:color w:val="000000"/>
             </w:rPr>
-            <w:t>String</w:t>
-          </w:r>
-          <w:proofErr w:type="spellEnd"/>
-          <w:r>
-            <w:rPr>
-              <w:rFonts w:ascii="Arial" w:eastAsia="Arial" w:hAnsi="Arial" w:cs="Arial"/>
-              <w:b/>
-              <w:color w:val="000000"/>
-            </w:rPr>
-            <w:t xml:space="preserve"> de Busca:</w:t>
+            <w:t>String de Busca:</w:t>
           </w:r>
         </w:p>
       </w:sdtContent>
@@ -3374,7 +3279,6 @@
             </w:rPr>
             <w:t xml:space="preserve">As </w:t>
           </w:r>
-          <w:proofErr w:type="spellStart"/>
           <w:r>
             <w:rPr>
               <w:rFonts w:ascii="Arial" w:eastAsia="Arial" w:hAnsi="Arial" w:cs="Arial"/>
@@ -3383,7 +3287,6 @@
             </w:rPr>
             <w:t>strings</w:t>
           </w:r>
-          <w:proofErr w:type="spellEnd"/>
           <w:r>
             <w:rPr>
               <w:rFonts w:ascii="Arial" w:eastAsia="Arial" w:hAnsi="Arial" w:cs="Arial"/>
@@ -3812,23 +3715,13 @@
               <w:color w:val="00000A"/>
             </w:rPr>
           </w:pPr>
-          <w:proofErr w:type="spellStart"/>
           <w:r>
             <w:rPr>
               <w:rFonts w:ascii="Arial" w:eastAsia="Arial" w:hAnsi="Arial" w:cs="Arial"/>
               <w:b/>
               <w:color w:val="00000A"/>
             </w:rPr>
-            <w:t>String</w:t>
-          </w:r>
-          <w:proofErr w:type="spellEnd"/>
-          <w:r>
-            <w:rPr>
-              <w:rFonts w:ascii="Arial" w:eastAsia="Arial" w:hAnsi="Arial" w:cs="Arial"/>
-              <w:b/>
-              <w:color w:val="00000A"/>
-            </w:rPr>
-            <w:t xml:space="preserve"> de Busca</w:t>
+            <w:t>String de Busca</w:t>
           </w:r>
         </w:p>
       </w:sdtContent>
@@ -3882,40 +3775,68 @@
             </w:rPr>
             <w:t>("</w:t>
           </w:r>
-          <w:proofErr w:type="spellStart"/>
           <w:r>
             <w:rPr>
               <w:rFonts w:ascii="Arial" w:eastAsia="Calibri" w:hAnsi="Arial" w:cs="Arial"/>
               <w:color w:val="00000A"/>
               <w:lang w:eastAsia="en-US"/>
             </w:rPr>
-            <w:t>programming</w:t>
-          </w:r>
-          <w:proofErr w:type="spellEnd"/>
+            <w:t>programming learning</w:t>
+          </w:r>
           <w:r>
             <w:rPr>
               <w:rFonts w:ascii="Arial" w:eastAsia="Calibri" w:hAnsi="Arial" w:cs="Arial"/>
               <w:color w:val="00000A"/>
               <w:lang w:eastAsia="en-US"/>
             </w:rPr>
-            <w:t xml:space="preserve"> </w:t>
-          </w:r>
-          <w:proofErr w:type="spellStart"/>
+            <w:t>" OR "</w:t>
+          </w:r>
           <w:r>
             <w:rPr>
               <w:rFonts w:ascii="Arial" w:eastAsia="Calibri" w:hAnsi="Arial" w:cs="Arial"/>
               <w:color w:val="00000A"/>
               <w:lang w:eastAsia="en-US"/>
             </w:rPr>
-            <w:t>learning</w:t>
-          </w:r>
-          <w:proofErr w:type="spellEnd"/>
+            <w:t>game creation</w:t>
+          </w:r>
           <w:r>
             <w:rPr>
               <w:rFonts w:ascii="Arial" w:eastAsia="Calibri" w:hAnsi="Arial" w:cs="Arial"/>
               <w:color w:val="00000A"/>
               <w:lang w:eastAsia="en-US"/>
             </w:rPr>
+            <w:t xml:space="preserve"> " </w:t>
+          </w:r>
+          <w:r>
+            <w:rPr>
+              <w:rFonts w:ascii="Arial" w:eastAsia="Calibri" w:hAnsi="Arial" w:cs="Arial"/>
+              <w:color w:val="00000A"/>
+              <w:lang w:eastAsia="en-US"/>
+            </w:rPr>
+            <w:t>OR</w:t>
+          </w:r>
+          <w:r>
+            <w:rPr>
+              <w:rFonts w:ascii="Arial" w:eastAsia="Calibri" w:hAnsi="Arial" w:cs="Arial"/>
+              <w:color w:val="00000A"/>
+              <w:lang w:eastAsia="en-US"/>
+            </w:rPr>
+            <w:t xml:space="preserve"> "</w:t>
+          </w:r>
+          <w:r>
+            <w:rPr>
+              <w:rFonts w:ascii="Arial" w:eastAsia="Calibri" w:hAnsi="Arial" w:cs="Arial"/>
+              <w:color w:val="00000A"/>
+              <w:lang w:eastAsia="en-US"/>
+            </w:rPr>
+            <w:t>computer programming</w:t>
+          </w:r>
+          <w:r>
+            <w:rPr>
+              <w:rFonts w:ascii="Arial" w:eastAsia="Calibri" w:hAnsi="Arial" w:cs="Arial"/>
+              <w:color w:val="00000A"/>
+              <w:lang w:eastAsia="en-US"/>
+            </w:rPr>
             <w:t>" OR "</w:t>
           </w:r>
           <w:r>
@@ -3924,96 +3845,8 @@
               <w:color w:val="00000A"/>
               <w:lang w:eastAsia="en-US"/>
             </w:rPr>
-            <w:t xml:space="preserve">game </w:t>
-          </w:r>
-          <w:proofErr w:type="spellStart"/>
-          <w:r>
-            <w:rPr>
-              <w:rFonts w:ascii="Arial" w:eastAsia="Calibri" w:hAnsi="Arial" w:cs="Arial"/>
-              <w:color w:val="00000A"/>
-              <w:lang w:eastAsia="en-US"/>
-            </w:rPr>
-            <w:t>creation</w:t>
-          </w:r>
-          <w:proofErr w:type="spellEnd"/>
-          <w:r>
-            <w:rPr>
-              <w:rFonts w:ascii="Arial" w:eastAsia="Calibri" w:hAnsi="Arial" w:cs="Arial"/>
-              <w:color w:val="00000A"/>
-              <w:lang w:eastAsia="en-US"/>
-            </w:rPr>
-            <w:t xml:space="preserve"> " </w:t>
-          </w:r>
-          <w:r>
-            <w:rPr>
-              <w:rFonts w:ascii="Arial" w:eastAsia="Calibri" w:hAnsi="Arial" w:cs="Arial"/>
-              <w:color w:val="00000A"/>
-              <w:lang w:eastAsia="en-US"/>
-            </w:rPr>
-            <w:t>OR</w:t>
-          </w:r>
-          <w:r>
-            <w:rPr>
-              <w:rFonts w:ascii="Arial" w:eastAsia="Calibri" w:hAnsi="Arial" w:cs="Arial"/>
-              <w:color w:val="00000A"/>
-              <w:lang w:eastAsia="en-US"/>
-            </w:rPr>
-            <w:t xml:space="preserve"> "</w:t>
-          </w:r>
-          <w:proofErr w:type="spellStart"/>
-          <w:r>
-            <w:rPr>
-              <w:rFonts w:ascii="Arial" w:eastAsia="Calibri" w:hAnsi="Arial" w:cs="Arial"/>
-              <w:color w:val="00000A"/>
-              <w:lang w:eastAsia="en-US"/>
-            </w:rPr>
-            <w:t>computer</w:t>
-          </w:r>
-          <w:proofErr w:type="spellEnd"/>
-          <w:r>
-            <w:rPr>
-              <w:rFonts w:ascii="Arial" w:eastAsia="Calibri" w:hAnsi="Arial" w:cs="Arial"/>
-              <w:color w:val="00000A"/>
-              <w:lang w:eastAsia="en-US"/>
-            </w:rPr>
-            <w:t xml:space="preserve"> </w:t>
-          </w:r>
-          <w:proofErr w:type="spellStart"/>
-          <w:r>
-            <w:rPr>
-              <w:rFonts w:ascii="Arial" w:eastAsia="Calibri" w:hAnsi="Arial" w:cs="Arial"/>
-              <w:color w:val="00000A"/>
-              <w:lang w:eastAsia="en-US"/>
-            </w:rPr>
-            <w:t>programming</w:t>
-          </w:r>
-          <w:proofErr w:type="spellEnd"/>
-          <w:r>
-            <w:rPr>
-              <w:rFonts w:ascii="Arial" w:eastAsia="Calibri" w:hAnsi="Arial" w:cs="Arial"/>
-              <w:color w:val="00000A"/>
-              <w:lang w:eastAsia="en-US"/>
-            </w:rPr>
-            <w:t>" OR "</w:t>
-          </w:r>
-          <w:r>
-            <w:rPr>
-              <w:rFonts w:ascii="Arial" w:eastAsia="Calibri" w:hAnsi="Arial" w:cs="Arial"/>
-              <w:color w:val="00000A"/>
-              <w:lang w:eastAsia="en-US"/>
-            </w:rPr>
-            <w:t xml:space="preserve">game </w:t>
-          </w:r>
-          <w:proofErr w:type="spellStart"/>
-          <w:r>
-            <w:rPr>
-              <w:rFonts w:ascii="Arial" w:eastAsia="Calibri" w:hAnsi="Arial" w:cs="Arial"/>
-              <w:color w:val="00000A"/>
-              <w:lang w:eastAsia="en-US"/>
-            </w:rPr>
-            <w:t>development</w:t>
-          </w:r>
-          <w:proofErr w:type="spellEnd"/>
+            <w:t>game development</w:t>
+          </w:r>
           <w:r>
             <w:rPr>
               <w:rFonts w:ascii="Arial" w:eastAsia="Calibri" w:hAnsi="Arial" w:cs="Arial"/>
@@ -4047,34 +3880,14 @@
             </w:rPr>
             <w:t xml:space="preserve"> ("</w:t>
           </w:r>
-          <w:proofErr w:type="spellStart"/>
           <w:r>
             <w:rPr>
               <w:rFonts w:ascii="Arial" w:eastAsia="Calibri" w:hAnsi="Arial" w:cs="Arial"/>
               <w:color w:val="00000A"/>
               <w:lang w:eastAsia="en-US"/>
             </w:rPr>
-            <w:t>computer</w:t>
-          </w:r>
-          <w:proofErr w:type="spellEnd"/>
-          <w:r>
-            <w:rPr>
-              <w:rFonts w:ascii="Arial" w:eastAsia="Calibri" w:hAnsi="Arial" w:cs="Arial"/>
-              <w:color w:val="00000A"/>
-              <w:lang w:eastAsia="en-US"/>
-            </w:rPr>
-            <w:t xml:space="preserve"> </w:t>
-          </w:r>
-          <w:proofErr w:type="spellStart"/>
-          <w:r>
-            <w:rPr>
-              <w:rFonts w:ascii="Arial" w:eastAsia="Calibri" w:hAnsi="Arial" w:cs="Arial"/>
-              <w:color w:val="00000A"/>
-              <w:lang w:eastAsia="en-US"/>
-            </w:rPr>
-            <w:t>education</w:t>
-          </w:r>
-          <w:proofErr w:type="spellEnd"/>
+            <w:t>computer education</w:t>
+          </w:r>
           <w:r>
             <w:rPr>
               <w:rFonts w:ascii="Arial" w:eastAsia="Arial" w:hAnsi="Arial" w:cs="Arial"/>

</xml_diff>